<commit_message>
Recurso modificado por presencia de ecuaciones
Archivos actualizados
</commit_message>
<xml_diff>
--- a/fuentes/visuales/grado10/guion02/CN_10_02_REC20.docx
+++ b/fuentes/visuales/grado10/guion02/CN_10_02_REC20.docx
@@ -17,7 +17,17 @@
           <w:b/>
           <w:lang w:val="es-ES_tradnl"/>
         </w:rPr>
-        <w:t>Ejercicio Genérico M3A: Asociar imagen-texto</w:t>
+        <w:t>Ejercici</w:t>
+      </w:r>
+      <w:bookmarkStart w:id="0" w:name="_GoBack"/>
+      <w:bookmarkEnd w:id="0"/>
+      <w:r>
+        <w:rPr>
+          <w:rFonts w:ascii="Arial" w:hAnsi="Arial" w:cs="Arial"/>
+          <w:b/>
+          <w:lang w:val="es-ES_tradnl"/>
+        </w:rPr>
+        <w:t>o Genérico M3A: Asociar imagen-texto</w:t>
       </w:r>
     </w:p>
     <w:p>
@@ -2849,8 +2859,6 @@
         </w:rPr>
         <w:t xml:space="preserve"> N</w:t>
       </w:r>
-      <w:bookmarkStart w:id="0" w:name="_GoBack"/>
-      <w:bookmarkEnd w:id="0"/>
     </w:p>
     <w:p>
       <w:pPr>
@@ -3133,16 +3141,6 @@
     </w:p>
     <w:p>
       <w:pPr>
-        <w:rPr>
-          <w:rFonts w:ascii="Arial" w:hAnsi="Arial" w:cs="Arial"/>
-          <w:sz w:val="18"/>
-          <w:szCs w:val="18"/>
-          <w:lang w:val="es-ES_tradnl"/>
-        </w:rPr>
-      </w:pPr>
-    </w:p>
-    <w:p>
-      <w:pPr>
         <w:ind w:left="567"/>
         <w:rPr>
           <w:rFonts w:ascii="Arial" w:hAnsi="Arial" w:cs="Arial"/>
@@ -3154,106 +3152,21 @@
       <w:r>
         <w:rPr>
           <w:rFonts w:ascii="Arial" w:hAnsi="Arial" w:cs="Arial"/>
-          <w:b/>
-          <w:color w:val="FF0000"/>
-          <w:sz w:val="18"/>
-          <w:szCs w:val="18"/>
-          <w:lang w:val="es-ES_tradnl"/>
-        </w:rPr>
-        <w:t>*</w:t>
-      </w:r>
-      <w:r>
-        <w:rPr>
-          <w:rFonts w:ascii="Arial" w:hAnsi="Arial" w:cs="Arial"/>
-          <w:sz w:val="18"/>
-          <w:szCs w:val="18"/>
-          <w:lang w:val="es-ES_tradnl"/>
-        </w:rPr>
-        <w:t xml:space="preserve"> </w:t>
-      </w:r>
-      <w:r>
-        <w:rPr>
-          <w:rFonts w:ascii="Arial" w:hAnsi="Arial" w:cs="Arial"/>
-          <w:sz w:val="18"/>
-          <w:szCs w:val="18"/>
-          <w:highlight w:val="yellow"/>
-          <w:lang w:val="es-ES_tradnl"/>
-        </w:rPr>
-        <w:t xml:space="preserve">Nombre de archivo </w:t>
-      </w:r>
-      <w:proofErr w:type="spellStart"/>
-      <w:r>
-        <w:rPr>
-          <w:rFonts w:ascii="Arial" w:hAnsi="Arial" w:cs="Arial"/>
-          <w:sz w:val="18"/>
-          <w:szCs w:val="18"/>
-          <w:highlight w:val="yellow"/>
-          <w:lang w:val="es-ES_tradnl"/>
-        </w:rPr>
-        <w:t>Shutterstock</w:t>
-      </w:r>
-      <w:proofErr w:type="spellEnd"/>
-      <w:r>
-        <w:rPr>
-          <w:rFonts w:ascii="Arial" w:hAnsi="Arial" w:cs="Arial"/>
-          <w:sz w:val="18"/>
-          <w:szCs w:val="18"/>
-          <w:highlight w:val="yellow"/>
-          <w:lang w:val="es-ES_tradnl"/>
-        </w:rPr>
-        <w:t xml:space="preserve"> o descripción de ilustración a crear</w:t>
-      </w:r>
-    </w:p>
-    <w:p>
-      <w:pPr>
-        <w:ind w:left="709"/>
-        <w:rPr>
-          <w:rFonts w:ascii="Arial" w:hAnsi="Arial" w:cs="Arial"/>
-          <w:sz w:val="18"/>
-          <w:szCs w:val="18"/>
-          <w:lang w:val="es-ES_tradnl"/>
-        </w:rPr>
-      </w:pPr>
-    </w:p>
-    <w:p>
-      <w:pPr>
-        <w:ind w:left="567"/>
-        <w:rPr>
-          <w:rFonts w:ascii="Arial" w:hAnsi="Arial" w:cs="Arial"/>
-          <w:sz w:val="18"/>
-          <w:szCs w:val="18"/>
-          <w:lang w:val="es-ES_tradnl"/>
-        </w:rPr>
-      </w:pPr>
-      <w:r>
-        <w:rPr>
-          <w:rFonts w:ascii="Arial" w:hAnsi="Arial" w:cs="Arial"/>
-          <w:b/>
-          <w:color w:val="FF0000"/>
-          <w:sz w:val="18"/>
-          <w:szCs w:val="18"/>
-          <w:lang w:val="es-ES_tradnl"/>
-        </w:rPr>
-        <w:t>*</w:t>
-      </w:r>
-      <w:r>
-        <w:rPr>
-          <w:rFonts w:ascii="Arial" w:hAnsi="Arial" w:cs="Arial"/>
-          <w:sz w:val="18"/>
-          <w:szCs w:val="18"/>
-          <w:lang w:val="es-ES_tradnl"/>
-        </w:rPr>
-        <w:t xml:space="preserve"> </w:t>
-      </w:r>
-      <w:r>
-        <w:rPr>
-          <w:rFonts w:ascii="Arial" w:hAnsi="Arial" w:cs="Arial"/>
-          <w:sz w:val="18"/>
-          <w:szCs w:val="18"/>
-          <w:highlight w:val="yellow"/>
-          <w:lang w:val="es-ES_tradnl"/>
-        </w:rPr>
-        <w:t>Nombre de archivo codificado (ejemplo, CI_S3_G1_REC10_F1)</w:t>
+          <w:sz w:val="18"/>
+          <w:szCs w:val="18"/>
+          <w:highlight w:val="cyan"/>
+          <w:lang w:val="es-ES_tradnl"/>
+        </w:rPr>
+        <w:t>CO_10_02_REC20_FR1</w:t>
+      </w:r>
+      <w:r>
+        <w:rPr>
+          <w:rFonts w:ascii="Arial" w:hAnsi="Arial" w:cs="Arial"/>
+          <w:sz w:val="18"/>
+          <w:szCs w:val="18"/>
+          <w:lang w:val="es-ES_tradnl"/>
+        </w:rPr>
+        <w:t xml:space="preserve">      (CODIGO DE FORMULA NUMERO 1)</w:t>
       </w:r>
     </w:p>
     <w:p>
@@ -3600,13 +3513,22 @@
       <w:r>
         <w:rPr>
           <w:rFonts w:ascii="Arial" w:hAnsi="Arial" w:cs="Arial"/>
-          <w:b/>
-          <w:color w:val="FF0000"/>
-          <w:sz w:val="18"/>
-          <w:szCs w:val="18"/>
-          <w:lang w:val="es-ES_tradnl"/>
-        </w:rPr>
-        <w:t>*</w:t>
+          <w:sz w:val="18"/>
+          <w:szCs w:val="18"/>
+          <w:highlight w:val="cyan"/>
+          <w:lang w:val="es-ES_tradnl"/>
+        </w:rPr>
+        <w:t>CO_10_02_REC20_F</w:t>
+      </w:r>
+      <w:r>
+        <w:rPr>
+          <w:rFonts w:ascii="Arial" w:hAnsi="Arial" w:cs="Arial"/>
+          <w:sz w:val="18"/>
+          <w:szCs w:val="18"/>
+          <w:highlight w:val="cyan"/>
+          <w:lang w:val="es-ES_tradnl"/>
+        </w:rPr>
+        <w:t>R2</w:t>
       </w:r>
       <w:r>
         <w:rPr>
@@ -3622,84 +3544,18 @@
           <w:rFonts w:ascii="Arial" w:hAnsi="Arial" w:cs="Arial"/>
           <w:sz w:val="18"/>
           <w:szCs w:val="18"/>
-          <w:highlight w:val="yellow"/>
-          <w:lang w:val="es-ES_tradnl"/>
-        </w:rPr>
-        <w:t xml:space="preserve">Nombre de archivo </w:t>
-      </w:r>
-      <w:proofErr w:type="spellStart"/>
-      <w:r>
-        <w:rPr>
-          <w:rFonts w:ascii="Arial" w:hAnsi="Arial" w:cs="Arial"/>
-          <w:sz w:val="18"/>
-          <w:szCs w:val="18"/>
-          <w:highlight w:val="yellow"/>
-          <w:lang w:val="es-ES_tradnl"/>
-        </w:rPr>
-        <w:t>Shutterstock</w:t>
-      </w:r>
-      <w:proofErr w:type="spellEnd"/>
-      <w:r>
-        <w:rPr>
-          <w:rFonts w:ascii="Arial" w:hAnsi="Arial" w:cs="Arial"/>
-          <w:sz w:val="18"/>
-          <w:szCs w:val="18"/>
-          <w:highlight w:val="yellow"/>
-          <w:lang w:val="es-ES_tradnl"/>
-        </w:rPr>
-        <w:t xml:space="preserve"> o descripción de ilustración a crear</w:t>
-      </w:r>
-    </w:p>
-    <w:p>
-      <w:pPr>
-        <w:ind w:left="709"/>
-        <w:rPr>
-          <w:rFonts w:ascii="Arial" w:hAnsi="Arial" w:cs="Arial"/>
-          <w:sz w:val="18"/>
-          <w:szCs w:val="18"/>
-          <w:lang w:val="es-ES_tradnl"/>
-        </w:rPr>
-      </w:pPr>
-    </w:p>
-    <w:p>
-      <w:pPr>
-        <w:ind w:left="567"/>
-        <w:rPr>
-          <w:rFonts w:ascii="Arial" w:hAnsi="Arial" w:cs="Arial"/>
-          <w:sz w:val="18"/>
-          <w:szCs w:val="18"/>
-          <w:lang w:val="es-ES_tradnl"/>
-        </w:rPr>
-      </w:pPr>
-      <w:r>
-        <w:rPr>
-          <w:rFonts w:ascii="Arial" w:hAnsi="Arial" w:cs="Arial"/>
-          <w:b/>
-          <w:color w:val="FF0000"/>
-          <w:sz w:val="18"/>
-          <w:szCs w:val="18"/>
-          <w:lang w:val="es-ES_tradnl"/>
-        </w:rPr>
-        <w:t>*</w:t>
-      </w:r>
-      <w:r>
-        <w:rPr>
-          <w:rFonts w:ascii="Arial" w:hAnsi="Arial" w:cs="Arial"/>
-          <w:sz w:val="18"/>
-          <w:szCs w:val="18"/>
-          <w:lang w:val="es-ES_tradnl"/>
-        </w:rPr>
-        <w:t xml:space="preserve"> </w:t>
-      </w:r>
-      <w:r>
-        <w:rPr>
-          <w:rFonts w:ascii="Arial" w:hAnsi="Arial" w:cs="Arial"/>
-          <w:sz w:val="18"/>
-          <w:szCs w:val="18"/>
-          <w:highlight w:val="yellow"/>
-          <w:lang w:val="es-ES_tradnl"/>
-        </w:rPr>
-        <w:t>Nombre de archivo codificado (ejemplo, CI_S3_G1_REC10_F1)</w:t>
+          <w:lang w:val="es-ES_tradnl"/>
+        </w:rPr>
+        <w:t xml:space="preserve">     (CODIGO DE FORMULA NUMERO 2</w:t>
+      </w:r>
+      <w:r>
+        <w:rPr>
+          <w:rFonts w:ascii="Arial" w:hAnsi="Arial" w:cs="Arial"/>
+          <w:sz w:val="18"/>
+          <w:szCs w:val="18"/>
+          <w:lang w:val="es-ES_tradnl"/>
+        </w:rPr>
+        <w:t>)</w:t>
       </w:r>
     </w:p>
     <w:p>
@@ -4036,107 +3892,31 @@
       <w:r>
         <w:rPr>
           <w:rFonts w:ascii="Arial" w:hAnsi="Arial" w:cs="Arial"/>
-          <w:b/>
-          <w:color w:val="FF0000"/>
-          <w:sz w:val="18"/>
-          <w:szCs w:val="18"/>
-          <w:lang w:val="es-ES_tradnl"/>
-        </w:rPr>
-        <w:lastRenderedPageBreak/>
-        <w:t>*</w:t>
-      </w:r>
-      <w:r>
-        <w:rPr>
-          <w:rFonts w:ascii="Arial" w:hAnsi="Arial" w:cs="Arial"/>
-          <w:sz w:val="18"/>
-          <w:szCs w:val="18"/>
-          <w:lang w:val="es-ES_tradnl"/>
-        </w:rPr>
-        <w:t xml:space="preserve"> </w:t>
-      </w:r>
-      <w:r>
-        <w:rPr>
-          <w:rFonts w:ascii="Arial" w:hAnsi="Arial" w:cs="Arial"/>
-          <w:sz w:val="18"/>
-          <w:szCs w:val="18"/>
-          <w:highlight w:val="yellow"/>
-          <w:lang w:val="es-ES_tradnl"/>
-        </w:rPr>
-        <w:t xml:space="preserve">Nombre de archivo </w:t>
-      </w:r>
-      <w:proofErr w:type="spellStart"/>
-      <w:r>
-        <w:rPr>
-          <w:rFonts w:ascii="Arial" w:hAnsi="Arial" w:cs="Arial"/>
-          <w:sz w:val="18"/>
-          <w:szCs w:val="18"/>
-          <w:highlight w:val="yellow"/>
-          <w:lang w:val="es-ES_tradnl"/>
-        </w:rPr>
-        <w:t>Shutterstock</w:t>
-      </w:r>
-      <w:proofErr w:type="spellEnd"/>
-      <w:r>
-        <w:rPr>
-          <w:rFonts w:ascii="Arial" w:hAnsi="Arial" w:cs="Arial"/>
-          <w:sz w:val="18"/>
-          <w:szCs w:val="18"/>
-          <w:highlight w:val="yellow"/>
-          <w:lang w:val="es-ES_tradnl"/>
-        </w:rPr>
-        <w:t xml:space="preserve"> o descripción de ilustración a crear</w:t>
-      </w:r>
-    </w:p>
-    <w:p>
-      <w:pPr>
-        <w:ind w:left="709"/>
-        <w:rPr>
-          <w:rFonts w:ascii="Arial" w:hAnsi="Arial" w:cs="Arial"/>
-          <w:sz w:val="18"/>
-          <w:szCs w:val="18"/>
-          <w:lang w:val="es-ES_tradnl"/>
-        </w:rPr>
-      </w:pPr>
-    </w:p>
-    <w:p>
-      <w:pPr>
-        <w:ind w:left="567"/>
-        <w:rPr>
-          <w:rFonts w:ascii="Arial" w:hAnsi="Arial" w:cs="Arial"/>
-          <w:sz w:val="18"/>
-          <w:szCs w:val="18"/>
-          <w:lang w:val="es-ES_tradnl"/>
-        </w:rPr>
-      </w:pPr>
-      <w:r>
-        <w:rPr>
-          <w:rFonts w:ascii="Arial" w:hAnsi="Arial" w:cs="Arial"/>
-          <w:b/>
-          <w:color w:val="FF0000"/>
-          <w:sz w:val="18"/>
-          <w:szCs w:val="18"/>
-          <w:lang w:val="es-ES_tradnl"/>
-        </w:rPr>
-        <w:t>*</w:t>
-      </w:r>
-      <w:r>
-        <w:rPr>
-          <w:rFonts w:ascii="Arial" w:hAnsi="Arial" w:cs="Arial"/>
-          <w:sz w:val="18"/>
-          <w:szCs w:val="18"/>
-          <w:lang w:val="es-ES_tradnl"/>
-        </w:rPr>
-        <w:t xml:space="preserve"> </w:t>
-      </w:r>
-      <w:r>
-        <w:rPr>
-          <w:rFonts w:ascii="Arial" w:hAnsi="Arial" w:cs="Arial"/>
-          <w:sz w:val="18"/>
-          <w:szCs w:val="18"/>
-          <w:highlight w:val="yellow"/>
-          <w:lang w:val="es-ES_tradnl"/>
-        </w:rPr>
-        <w:t>Nombre de archivo codificado (ejemplo, CI_S3_G1_REC10_F1)</w:t>
+          <w:sz w:val="18"/>
+          <w:szCs w:val="18"/>
+          <w:highlight w:val="cyan"/>
+          <w:lang w:val="es-ES_tradnl"/>
+        </w:rPr>
+        <w:t>CO_10_02_REC20_F</w:t>
+      </w:r>
+      <w:r>
+        <w:rPr>
+          <w:rFonts w:ascii="Arial" w:hAnsi="Arial" w:cs="Arial"/>
+          <w:sz w:val="18"/>
+          <w:szCs w:val="18"/>
+          <w:highlight w:val="cyan"/>
+          <w:lang w:val="es-ES_tradnl"/>
+        </w:rPr>
+        <w:t>R3</w:t>
+      </w:r>
+      <w:r>
+        <w:rPr>
+          <w:rFonts w:ascii="Arial" w:hAnsi="Arial" w:cs="Arial"/>
+          <w:sz w:val="18"/>
+          <w:szCs w:val="18"/>
+          <w:lang w:val="es-ES_tradnl"/>
+        </w:rPr>
+        <w:t xml:space="preserve">      (CODIGO DE FORMULA NUMERO 1)</w:t>
       </w:r>
     </w:p>
     <w:p>
@@ -5072,7 +4852,7 @@
   <a:extraClrSchemeLst/>
   <a:extLst>
     <a:ext uri="{05A4C25C-085E-4340-85A3-A5531E510DB2}">
-      <thm15:themeFamily xmlns:thm15="http://schemas.microsoft.com/office/thememl/2012/main" xmlns="" name="Office Theme" id="{62F939B6-93AF-4DB8-9C6B-D6C7DFDC589F}" vid="{4A3C46E8-61CC-4603-A589-7422A47A8E4A}"/>
+      <thm15:themeFamily xmlns="" xmlns:thm15="http://schemas.microsoft.com/office/thememl/2012/main" name="Office Theme" id="{62F939B6-93AF-4DB8-9C6B-D6C7DFDC589F}" vid="{4A3C46E8-61CC-4603-A589-7422A47A8E4A}"/>
     </a:ext>
   </a:extLst>
 </a:theme>

</xml_diff>